<commit_message>
+ strat for fully repaid loans
</commit_message>
<xml_diff>
--- a/Items/Templates/thanks for paying in full and benefits for next loan.docx
+++ b/Items/Templates/thanks for paying in full and benefits for next loan.docx
@@ -152,6 +152,7 @@
                       <w:szCs w:val="28"/>
                     </w:rPr>
                   </w:pPr>
+                  <w:bookmarkStart w:id="0" w:name="_GoBack"/>
                   <w:r>
                     <w:rPr>
                       <w:rFonts w:ascii="Tahoma" w:hAnsi="Tahoma" w:cs="Tahoma"/>
@@ -172,6 +173,7 @@
                     </w:rPr>
                     <w:t>.</w:t>
                   </w:r>
+                  <w:bookmarkEnd w:id="0"/>
                 </w:p>
               </w:tc>
               <w:tc>
@@ -450,19 +452,7 @@
                       <w:szCs w:val="20"/>
                       <w:lang w:val="en-GB"/>
                     </w:rPr>
-                    <w:t>i</w:t>
-                  </w:r>
-                  <w:bookmarkStart w:id="0" w:name="_GoBack"/>
-                  <w:bookmarkEnd w:id="0"/>
-                  <w:r>
-                    <w:rPr>
-                      <w:rFonts w:ascii="Tahoma" w:hAnsi="Tahoma" w:cs="Tahoma"/>
-                      <w:noProof/>
-                      <w:sz w:val="20"/>
-                      <w:szCs w:val="20"/>
-                      <w:lang w:val="en-GB"/>
-                    </w:rPr>
-                    <w:t xml:space="preserve">n full.  We hope your experience with us was a pleasurable one.  </w:t>
+                    <w:t xml:space="preserve">in full.  We hope your experience with us was a pleasurable one.  </w:t>
                   </w:r>
                 </w:p>
                 <w:p>
@@ -1180,6 +1170,7 @@
   <w:style w:type="character" w:default="1" w:styleId="DefaultParagraphFont">
     <w:name w:val="Default Paragraph Font"/>
     <w:uiPriority w:val="1"/>
+    <w:semiHidden/>
     <w:unhideWhenUsed/>
   </w:style>
   <w:style w:type="table" w:default="1" w:styleId="TableNormal">
@@ -1424,6 +1415,7 @@
   <w:style w:type="character" w:default="1" w:styleId="DefaultParagraphFont">
     <w:name w:val="Default Paragraph Font"/>
     <w:uiPriority w:val="1"/>
+    <w:semiHidden/>
     <w:unhideWhenUsed/>
   </w:style>
   <w:style w:type="table" w:default="1" w:styleId="TableNormal">

</xml_diff>